<commit_message>
Acceptance test for Sphygmomanometer should be completed and ready for review
</commit_message>
<xml_diff>
--- a/docs/requirementsAndAcceptance/Acceptance Tests – Sphygmomanometer - HS.docx
+++ b/docs/requirementsAndAcceptance/Acceptance Tests – Sphygmomanometer - HS.docx
@@ -75,6 +75,13 @@
         </w:rPr>
         <w:t>B1</w:t>
       </w:r>
+      <w:r>
+        <w:rPr>
+          <w:rFonts w:ascii="Helvetica" w:hAnsi="Helvetica"/>
+          <w:sz w:val="32"/>
+        </w:rPr>
+        <w:t>, B2, B3, B6</w:t>
+      </w:r>
     </w:p>
     <w:p>
       <w:pPr>
@@ -95,14 +102,7 @@
           <w:rFonts w:ascii="Helvetica" w:hAnsi="Helvetica"/>
           <w:sz w:val="32"/>
         </w:rPr>
-        <w:t>Ensure that th</w:t>
-      </w:r>
-      <w:r>
-        <w:rPr>
-          <w:rFonts w:ascii="Helvetica" w:hAnsi="Helvetica"/>
-          <w:sz w:val="32"/>
-        </w:rPr>
-        <w:t>e device is able to measure users blood pressure</w:t>
+        <w:t>Ensure that the device is able to measure users blood pressure</w:t>
       </w:r>
     </w:p>
     <w:p>
@@ -348,6 +348,18 @@
                 <w:sz w:val="28"/>
               </w:rPr>
             </w:pPr>
+            <w:r>
+              <w:rPr>
+                <w:sz w:val="28"/>
+              </w:rPr>
+              <w:t>Once the reading is completed, l</w:t>
+            </w:r>
+            <w:r>
+              <w:rPr>
+                <w:sz w:val="28"/>
+              </w:rPr>
+              <w:t>ook at the blood pressure reading on the display</w:t>
+            </w:r>
           </w:p>
         </w:tc>
         <w:tc>
@@ -361,8 +373,1216 @@
                 <w:sz w:val="28"/>
               </w:rPr>
             </w:pPr>
-            <w:bookmarkStart w:id="0" w:name="_GoBack"/>
-            <w:bookmarkEnd w:id="0"/>
+            <w:r>
+              <w:rPr>
+                <w:sz w:val="28"/>
+              </w:rPr>
+              <w:t xml:space="preserve">See a </w:t>
+            </w:r>
+            <w:r>
+              <w:rPr>
+                <w:sz w:val="28"/>
+              </w:rPr>
+              <w:t>reasonable blood pressure reading</w:t>
+            </w:r>
+          </w:p>
+        </w:tc>
+      </w:tr>
+      <w:tr>
+        <w:trPr>
+          <w:trHeight w:val="296"/>
+        </w:trPr>
+        <w:tc>
+          <w:tcPr>
+            <w:cnfStyle w:val="001000000000" w:firstRow="0" w:lastRow="0" w:firstColumn="1" w:lastColumn="0" w:oddVBand="0" w:evenVBand="0" w:oddHBand="0" w:evenHBand="0" w:firstRowFirstColumn="0" w:firstRowLastColumn="0" w:lastRowFirstColumn="0" w:lastRowLastColumn="0"/>
+            <w:tcW w:w="895" w:type="dxa"/>
+          </w:tcPr>
+          <w:p>
+            <w:pPr>
+              <w:rPr>
+                <w:sz w:val="28"/>
+              </w:rPr>
+            </w:pPr>
+            <w:r>
+              <w:rPr>
+                <w:sz w:val="28"/>
+              </w:rPr>
+              <w:t>3.</w:t>
+            </w:r>
+          </w:p>
+        </w:tc>
+        <w:tc>
+          <w:tcPr>
+            <w:tcW w:w="3600" w:type="dxa"/>
+          </w:tcPr>
+          <w:p>
+            <w:pPr>
+              <w:cnfStyle w:val="000000000000" w:firstRow="0" w:lastRow="0" w:firstColumn="0" w:lastColumn="0" w:oddVBand="0" w:evenVBand="0" w:oddHBand="0" w:evenHBand="0" w:firstRowFirstColumn="0" w:firstRowLastColumn="0" w:lastRowFirstColumn="0" w:lastRowLastColumn="0"/>
+              <w:rPr>
+                <w:sz w:val="28"/>
+              </w:rPr>
+            </w:pPr>
+            <w:r>
+              <w:rPr>
+                <w:sz w:val="28"/>
+              </w:rPr>
+              <w:t>Repeat the above steps</w:t>
+            </w:r>
+            <w:r>
+              <w:rPr>
+                <w:sz w:val="28"/>
+              </w:rPr>
+              <w:t xml:space="preserve"> again </w:t>
+            </w:r>
+            <w:r>
+              <w:rPr>
+                <w:sz w:val="28"/>
+              </w:rPr>
+              <w:t>to check if readings are consistent</w:t>
+            </w:r>
+          </w:p>
+        </w:tc>
+        <w:tc>
+          <w:tcPr>
+            <w:tcW w:w="4515" w:type="dxa"/>
+          </w:tcPr>
+          <w:p>
+            <w:pPr>
+              <w:cnfStyle w:val="000000000000" w:firstRow="0" w:lastRow="0" w:firstColumn="0" w:lastColumn="0" w:oddVBand="0" w:evenVBand="0" w:oddHBand="0" w:evenHBand="0" w:firstRowFirstColumn="0" w:firstRowLastColumn="0" w:lastRowFirstColumn="0" w:lastRowLastColumn="0"/>
+              <w:rPr>
+                <w:sz w:val="28"/>
+              </w:rPr>
+            </w:pPr>
+            <w:r>
+              <w:rPr>
+                <w:sz w:val="28"/>
+              </w:rPr>
+              <w:t>See same or very similar blood pressure readings</w:t>
+            </w:r>
+          </w:p>
+        </w:tc>
+      </w:tr>
+    </w:tbl>
+    <w:p/>
+    <w:p/>
+    <w:p/>
+    <w:p/>
+    <w:p/>
+    <w:p>
+      <w:pPr>
+        <w:rPr>
+          <w:rFonts w:ascii="Helvetica Light" w:hAnsi="Helvetica Light"/>
+          <w:sz w:val="32"/>
+        </w:rPr>
+      </w:pPr>
+    </w:p>
+    <w:p>
+      <w:pPr>
+        <w:rPr>
+          <w:rFonts w:ascii="Helvetica Light" w:hAnsi="Helvetica Light"/>
+          <w:sz w:val="32"/>
+        </w:rPr>
+      </w:pPr>
+    </w:p>
+    <w:p>
+      <w:pPr>
+        <w:rPr>
+          <w:rFonts w:ascii="Helvetica Light" w:hAnsi="Helvetica Light"/>
+          <w:sz w:val="32"/>
+        </w:rPr>
+      </w:pPr>
+    </w:p>
+    <w:p>
+      <w:pPr>
+        <w:rPr>
+          <w:rFonts w:ascii="Helvetica Light" w:hAnsi="Helvetica Light"/>
+          <w:sz w:val="32"/>
+        </w:rPr>
+      </w:pPr>
+    </w:p>
+    <w:p>
+      <w:pPr>
+        <w:rPr>
+          <w:rFonts w:ascii="Helvetica Light" w:hAnsi="Helvetica Light"/>
+          <w:sz w:val="32"/>
+        </w:rPr>
+      </w:pPr>
+    </w:p>
+    <w:p>
+      <w:pPr>
+        <w:rPr>
+          <w:rFonts w:ascii="Helvetica Light" w:hAnsi="Helvetica Light"/>
+          <w:sz w:val="32"/>
+        </w:rPr>
+      </w:pPr>
+    </w:p>
+    <w:p>
+      <w:pPr>
+        <w:rPr>
+          <w:rFonts w:ascii="Helvetica Light" w:hAnsi="Helvetica Light"/>
+          <w:sz w:val="32"/>
+        </w:rPr>
+      </w:pPr>
+    </w:p>
+    <w:p>
+      <w:pPr>
+        <w:rPr>
+          <w:rFonts w:ascii="Helvetica Light" w:hAnsi="Helvetica Light"/>
+          <w:sz w:val="32"/>
+        </w:rPr>
+      </w:pPr>
+    </w:p>
+    <w:p>
+      <w:pPr>
+        <w:rPr>
+          <w:rFonts w:ascii="Helvetica Light" w:hAnsi="Helvetica Light"/>
+          <w:sz w:val="32"/>
+        </w:rPr>
+      </w:pPr>
+    </w:p>
+    <w:p>
+      <w:pPr>
+        <w:rPr>
+          <w:rFonts w:ascii="Helvetica Light" w:hAnsi="Helvetica Light"/>
+          <w:sz w:val="32"/>
+        </w:rPr>
+      </w:pPr>
+    </w:p>
+    <w:p>
+      <w:pPr>
+        <w:rPr>
+          <w:rFonts w:ascii="Helvetica Light" w:hAnsi="Helvetica Light"/>
+          <w:sz w:val="32"/>
+        </w:rPr>
+      </w:pPr>
+    </w:p>
+    <w:p>
+      <w:pPr>
+        <w:rPr>
+          <w:rFonts w:ascii="Helvetica Light" w:hAnsi="Helvetica Light"/>
+          <w:sz w:val="32"/>
+        </w:rPr>
+      </w:pPr>
+    </w:p>
+    <w:p>
+      <w:pPr>
+        <w:rPr>
+          <w:rFonts w:ascii="Helvetica Light" w:hAnsi="Helvetica Light"/>
+          <w:sz w:val="32"/>
+        </w:rPr>
+      </w:pPr>
+    </w:p>
+    <w:p>
+      <w:pPr>
+        <w:rPr>
+          <w:rFonts w:ascii="Helvetica Light" w:hAnsi="Helvetica Light"/>
+          <w:sz w:val="32"/>
+        </w:rPr>
+      </w:pPr>
+    </w:p>
+    <w:p>
+      <w:pPr>
+        <w:rPr>
+          <w:rFonts w:ascii="Helvetica Light" w:hAnsi="Helvetica Light"/>
+          <w:sz w:val="32"/>
+        </w:rPr>
+      </w:pPr>
+    </w:p>
+    <w:p>
+      <w:pPr>
+        <w:rPr>
+          <w:rFonts w:ascii="Helvetica Light" w:hAnsi="Helvetica Light"/>
+          <w:sz w:val="32"/>
+        </w:rPr>
+      </w:pPr>
+      <w:r>
+        <w:rPr>
+          <w:rFonts w:ascii="Helvetica Light" w:hAnsi="Helvetica Light"/>
+          <w:sz w:val="32"/>
+        </w:rPr>
+        <w:lastRenderedPageBreak/>
+        <w:t xml:space="preserve">Test Name: </w:t>
+      </w:r>
+      <w:r>
+        <w:rPr>
+          <w:rFonts w:ascii="Helvetica" w:hAnsi="Helvetica"/>
+          <w:sz w:val="32"/>
+        </w:rPr>
+        <w:t>B_AT</w:t>
+      </w:r>
+      <w:r>
+        <w:rPr>
+          <w:rFonts w:ascii="Helvetica" w:hAnsi="Helvetica"/>
+          <w:sz w:val="32"/>
+        </w:rPr>
+        <w:t>2</w:t>
+      </w:r>
+    </w:p>
+    <w:p>
+      <w:pPr>
+        <w:rPr>
+          <w:rFonts w:ascii="Helvetica" w:hAnsi="Helvetica"/>
+          <w:sz w:val="32"/>
+        </w:rPr>
+      </w:pPr>
+      <w:r>
+        <w:rPr>
+          <w:rFonts w:ascii="Helvetica Light" w:hAnsi="Helvetica Light"/>
+          <w:sz w:val="32"/>
+        </w:rPr>
+        <w:t xml:space="preserve">Requirements Tested: </w:t>
+      </w:r>
+      <w:r>
+        <w:rPr>
+          <w:rFonts w:ascii="Helvetica" w:hAnsi="Helvetica"/>
+          <w:sz w:val="32"/>
+        </w:rPr>
+        <w:t>B4</w:t>
+      </w:r>
+    </w:p>
+    <w:p>
+      <w:pPr>
+        <w:rPr>
+          <w:rFonts w:ascii="Helvetica Light" w:hAnsi="Helvetica Light"/>
+          <w:sz w:val="32"/>
+        </w:rPr>
+      </w:pPr>
+      <w:r>
+        <w:rPr>
+          <w:rFonts w:ascii="Helvetica Light" w:hAnsi="Helvetica Light"/>
+          <w:sz w:val="32"/>
+        </w:rPr>
+        <w:t xml:space="preserve">Outline: </w:t>
+      </w:r>
+      <w:r>
+        <w:rPr>
+          <w:rFonts w:ascii="Helvetica" w:hAnsi="Helvetica"/>
+          <w:sz w:val="32"/>
+        </w:rPr>
+        <w:t>Ensure that the device is able to take the average blood pressure</w:t>
+      </w:r>
+    </w:p>
+    <w:p>
+      <w:pPr>
+        <w:rPr>
+          <w:sz w:val="32"/>
+        </w:rPr>
+      </w:pPr>
+      <w:r>
+        <w:rPr>
+          <w:rFonts w:ascii="Helvetica Light" w:hAnsi="Helvetica Light"/>
+          <w:sz w:val="32"/>
+        </w:rPr>
+        <w:t xml:space="preserve">Pre-requisites: </w:t>
+      </w:r>
+      <w:r>
+        <w:rPr>
+          <w:rFonts w:ascii="Helvetica" w:hAnsi="Helvetica"/>
+          <w:sz w:val="32"/>
+        </w:rPr>
+        <w:t xml:space="preserve">Make sure the device is turned </w:t>
+      </w:r>
+      <w:r>
+        <w:rPr>
+          <w:rFonts w:ascii="Helvetica" w:hAnsi="Helvetica"/>
+          <w:sz w:val="32"/>
+        </w:rPr>
+        <w:t xml:space="preserve">on, </w:t>
+      </w:r>
+      <w:r>
+        <w:rPr>
+          <w:rFonts w:ascii="Helvetica" w:hAnsi="Helvetica"/>
+          <w:sz w:val="32"/>
+        </w:rPr>
+        <w:t>healthy</w:t>
+      </w:r>
+      <w:r>
+        <w:rPr>
+          <w:rFonts w:ascii="Helvetica" w:hAnsi="Helvetica"/>
+          <w:sz w:val="32"/>
+        </w:rPr>
+        <w:t xml:space="preserve"> and sensors connected</w:t>
+      </w:r>
+    </w:p>
+    <w:p>
+      <w:pPr>
+        <w:rPr>
+          <w:sz w:val="32"/>
+        </w:rPr>
+      </w:pPr>
+    </w:p>
+    <w:p>
+      <w:pPr>
+        <w:rPr>
+          <w:sz w:val="32"/>
+        </w:rPr>
+      </w:pPr>
+      <w:r>
+        <w:rPr>
+          <w:sz w:val="32"/>
+        </w:rPr>
+        <w:t>Method:</w:t>
+      </w:r>
+    </w:p>
+    <w:tbl>
+      <w:tblPr>
+        <w:tblStyle w:val="GridTable1Light"/>
+        <w:tblW w:w="0" w:type="auto"/>
+        <w:tblLook w:val="04A0" w:firstRow="1" w:lastRow="0" w:firstColumn="1" w:lastColumn="0" w:noHBand="0" w:noVBand="1"/>
+      </w:tblPr>
+      <w:tblGrid>
+        <w:gridCol w:w="895"/>
+        <w:gridCol w:w="3600"/>
+        <w:gridCol w:w="4515"/>
+      </w:tblGrid>
+      <w:tr>
+        <w:trPr>
+          <w:cnfStyle w:val="100000000000" w:firstRow="1" w:lastRow="0" w:firstColumn="0" w:lastColumn="0" w:oddVBand="0" w:evenVBand="0" w:oddHBand="0" w:evenHBand="0" w:firstRowFirstColumn="0" w:firstRowLastColumn="0" w:lastRowFirstColumn="0" w:lastRowLastColumn="0"/>
+        </w:trPr>
+        <w:tc>
+          <w:tcPr>
+            <w:cnfStyle w:val="001000000000" w:firstRow="0" w:lastRow="0" w:firstColumn="1" w:lastColumn="0" w:oddVBand="0" w:evenVBand="0" w:oddHBand="0" w:evenHBand="0" w:firstRowFirstColumn="0" w:firstRowLastColumn="0" w:lastRowFirstColumn="0" w:lastRowLastColumn="0"/>
+            <w:tcW w:w="895" w:type="dxa"/>
+          </w:tcPr>
+          <w:p>
+            <w:pPr>
+              <w:rPr>
+                <w:sz w:val="32"/>
+              </w:rPr>
+            </w:pPr>
+            <w:r>
+              <w:rPr>
+                <w:sz w:val="32"/>
+              </w:rPr>
+              <w:t>Step</w:t>
+            </w:r>
+          </w:p>
+        </w:tc>
+        <w:tc>
+          <w:tcPr>
+            <w:tcW w:w="3600" w:type="dxa"/>
+          </w:tcPr>
+          <w:p>
+            <w:pPr>
+              <w:cnfStyle w:val="100000000000" w:firstRow="1" w:lastRow="0" w:firstColumn="0" w:lastColumn="0" w:oddVBand="0" w:evenVBand="0" w:oddHBand="0" w:evenHBand="0" w:firstRowFirstColumn="0" w:firstRowLastColumn="0" w:lastRowFirstColumn="0" w:lastRowLastColumn="0"/>
+              <w:rPr>
+                <w:sz w:val="32"/>
+              </w:rPr>
+            </w:pPr>
+            <w:r>
+              <w:rPr>
+                <w:sz w:val="32"/>
+              </w:rPr>
+              <w:t>Action</w:t>
+            </w:r>
+          </w:p>
+        </w:tc>
+        <w:tc>
+          <w:tcPr>
+            <w:tcW w:w="4515" w:type="dxa"/>
+          </w:tcPr>
+          <w:p>
+            <w:pPr>
+              <w:cnfStyle w:val="100000000000" w:firstRow="1" w:lastRow="0" w:firstColumn="0" w:lastColumn="0" w:oddVBand="0" w:evenVBand="0" w:oddHBand="0" w:evenHBand="0" w:firstRowFirstColumn="0" w:firstRowLastColumn="0" w:lastRowFirstColumn="0" w:lastRowLastColumn="0"/>
+              <w:rPr>
+                <w:sz w:val="32"/>
+              </w:rPr>
+            </w:pPr>
+            <w:r>
+              <w:rPr>
+                <w:sz w:val="32"/>
+              </w:rPr>
+              <w:t>Expected Observation</w:t>
+            </w:r>
+          </w:p>
+        </w:tc>
+      </w:tr>
+      <w:tr>
+        <w:trPr>
+          <w:trHeight w:val="357"/>
+        </w:trPr>
+        <w:tc>
+          <w:tcPr>
+            <w:cnfStyle w:val="001000000000" w:firstRow="0" w:lastRow="0" w:firstColumn="1" w:lastColumn="0" w:oddVBand="0" w:evenVBand="0" w:oddHBand="0" w:evenHBand="0" w:firstRowFirstColumn="0" w:firstRowLastColumn="0" w:lastRowFirstColumn="0" w:lastRowLastColumn="0"/>
+            <w:tcW w:w="895" w:type="dxa"/>
+          </w:tcPr>
+          <w:p>
+            <w:pPr>
+              <w:rPr>
+                <w:sz w:val="28"/>
+              </w:rPr>
+            </w:pPr>
+            <w:r>
+              <w:rPr>
+                <w:sz w:val="28"/>
+              </w:rPr>
+              <w:t>1</w:t>
+            </w:r>
+            <w:r>
+              <w:rPr>
+                <w:sz w:val="28"/>
+              </w:rPr>
+              <w:t>.</w:t>
+            </w:r>
+          </w:p>
+        </w:tc>
+        <w:tc>
+          <w:tcPr>
+            <w:tcW w:w="3600" w:type="dxa"/>
+          </w:tcPr>
+          <w:p>
+            <w:pPr>
+              <w:cnfStyle w:val="000000000000" w:firstRow="0" w:lastRow="0" w:firstColumn="0" w:lastColumn="0" w:oddVBand="0" w:evenVBand="0" w:oddHBand="0" w:evenHBand="0" w:firstRowFirstColumn="0" w:firstRowLastColumn="0" w:lastRowFirstColumn="0" w:lastRowLastColumn="0"/>
+              <w:rPr>
+                <w:sz w:val="28"/>
+              </w:rPr>
+            </w:pPr>
+            <w:r>
+              <w:rPr>
+                <w:sz w:val="28"/>
+              </w:rPr>
+              <w:t>Attach the sensors to a person</w:t>
+            </w:r>
+          </w:p>
+        </w:tc>
+        <w:tc>
+          <w:tcPr>
+            <w:tcW w:w="4515" w:type="dxa"/>
+          </w:tcPr>
+          <w:p>
+            <w:pPr>
+              <w:cnfStyle w:val="000000000000" w:firstRow="0" w:lastRow="0" w:firstColumn="0" w:lastColumn="0" w:oddVBand="0" w:evenVBand="0" w:oddHBand="0" w:evenHBand="0" w:firstRowFirstColumn="0" w:firstRowLastColumn="0" w:lastRowFirstColumn="0" w:lastRowLastColumn="0"/>
+              <w:rPr>
+                <w:sz w:val="28"/>
+              </w:rPr>
+            </w:pPr>
+            <w:r>
+              <w:rPr>
+                <w:sz w:val="28"/>
+              </w:rPr>
+              <w:t>Sensors are properly attached to a person</w:t>
+            </w:r>
+          </w:p>
+        </w:tc>
+      </w:tr>
+      <w:tr>
+        <w:trPr>
+          <w:trHeight w:val="357"/>
+        </w:trPr>
+        <w:tc>
+          <w:tcPr>
+            <w:cnfStyle w:val="001000000000" w:firstRow="0" w:lastRow="0" w:firstColumn="1" w:lastColumn="0" w:oddVBand="0" w:evenVBand="0" w:oddHBand="0" w:evenHBand="0" w:firstRowFirstColumn="0" w:firstRowLastColumn="0" w:lastRowFirstColumn="0" w:lastRowLastColumn="0"/>
+            <w:tcW w:w="895" w:type="dxa"/>
+          </w:tcPr>
+          <w:p>
+            <w:pPr>
+              <w:rPr>
+                <w:sz w:val="28"/>
+              </w:rPr>
+            </w:pPr>
+            <w:r>
+              <w:rPr>
+                <w:sz w:val="28"/>
+              </w:rPr>
+              <w:t xml:space="preserve">2. </w:t>
+            </w:r>
+          </w:p>
+        </w:tc>
+        <w:tc>
+          <w:tcPr>
+            <w:tcW w:w="3600" w:type="dxa"/>
+          </w:tcPr>
+          <w:p>
+            <w:pPr>
+              <w:cnfStyle w:val="000000000000" w:firstRow="0" w:lastRow="0" w:firstColumn="0" w:lastColumn="0" w:oddVBand="0" w:evenVBand="0" w:oddHBand="0" w:evenHBand="0" w:firstRowFirstColumn="0" w:firstRowLastColumn="0" w:lastRowFirstColumn="0" w:lastRowLastColumn="0"/>
+              <w:rPr>
+                <w:sz w:val="28"/>
+              </w:rPr>
+            </w:pPr>
+            <w:r>
+              <w:rPr>
+                <w:sz w:val="28"/>
+              </w:rPr>
+              <w:t>Get three different readings from the machine in one sitting</w:t>
+            </w:r>
+          </w:p>
+        </w:tc>
+        <w:tc>
+          <w:tcPr>
+            <w:tcW w:w="4515" w:type="dxa"/>
+          </w:tcPr>
+          <w:p>
+            <w:pPr>
+              <w:cnfStyle w:val="000000000000" w:firstRow="0" w:lastRow="0" w:firstColumn="0" w:lastColumn="0" w:oddVBand="0" w:evenVBand="0" w:oddHBand="0" w:evenHBand="0" w:firstRowFirstColumn="0" w:firstRowLastColumn="0" w:lastRowFirstColumn="0" w:lastRowLastColumn="0"/>
+              <w:rPr>
+                <w:sz w:val="28"/>
+              </w:rPr>
+            </w:pPr>
+            <w:r>
+              <w:rPr>
+                <w:sz w:val="28"/>
+              </w:rPr>
+              <w:t>End up with three very similar readings</w:t>
+            </w:r>
+          </w:p>
+        </w:tc>
+      </w:tr>
+      <w:tr>
+        <w:trPr>
+          <w:trHeight w:val="357"/>
+        </w:trPr>
+        <w:tc>
+          <w:tcPr>
+            <w:cnfStyle w:val="001000000000" w:firstRow="0" w:lastRow="0" w:firstColumn="1" w:lastColumn="0" w:oddVBand="0" w:evenVBand="0" w:oddHBand="0" w:evenHBand="0" w:firstRowFirstColumn="0" w:firstRowLastColumn="0" w:lastRowFirstColumn="0" w:lastRowLastColumn="0"/>
+            <w:tcW w:w="895" w:type="dxa"/>
+          </w:tcPr>
+          <w:p>
+            <w:pPr>
+              <w:rPr>
+                <w:sz w:val="28"/>
+              </w:rPr>
+            </w:pPr>
+            <w:r>
+              <w:rPr>
+                <w:sz w:val="28"/>
+              </w:rPr>
+              <w:t>3.</w:t>
+            </w:r>
+          </w:p>
+        </w:tc>
+        <w:tc>
+          <w:tcPr>
+            <w:tcW w:w="3600" w:type="dxa"/>
+          </w:tcPr>
+          <w:p>
+            <w:pPr>
+              <w:cnfStyle w:val="000000000000" w:firstRow="0" w:lastRow="0" w:firstColumn="0" w:lastColumn="0" w:oddVBand="0" w:evenVBand="0" w:oddHBand="0" w:evenHBand="0" w:firstRowFirstColumn="0" w:firstRowLastColumn="0" w:lastRowFirstColumn="0" w:lastRowLastColumn="0"/>
+              <w:rPr>
+                <w:sz w:val="28"/>
+              </w:rPr>
+            </w:pPr>
+            <w:r>
+              <w:rPr>
+                <w:sz w:val="28"/>
+              </w:rPr>
+              <w:t>Once the reading</w:t>
+            </w:r>
+            <w:r>
+              <w:rPr>
+                <w:sz w:val="28"/>
+              </w:rPr>
+              <w:t>s are</w:t>
+            </w:r>
+            <w:r>
+              <w:rPr>
+                <w:sz w:val="28"/>
+              </w:rPr>
+              <w:t xml:space="preserve"> completed, </w:t>
+            </w:r>
+            <w:r>
+              <w:rPr>
+                <w:sz w:val="28"/>
+              </w:rPr>
+              <w:t>select the “average” option from the menu</w:t>
+            </w:r>
+          </w:p>
+        </w:tc>
+        <w:tc>
+          <w:tcPr>
+            <w:tcW w:w="4515" w:type="dxa"/>
+          </w:tcPr>
+          <w:p>
+            <w:pPr>
+              <w:cnfStyle w:val="000000000000" w:firstRow="0" w:lastRow="0" w:firstColumn="0" w:lastColumn="0" w:oddVBand="0" w:evenVBand="0" w:oddHBand="0" w:evenHBand="0" w:firstRowFirstColumn="0" w:firstRowLastColumn="0" w:lastRowFirstColumn="0" w:lastRowLastColumn="0"/>
+              <w:rPr>
+                <w:sz w:val="28"/>
+              </w:rPr>
+            </w:pPr>
+            <w:r>
+              <w:rPr>
+                <w:sz w:val="28"/>
+              </w:rPr>
+              <w:t>Observe the “average” option returning the average result of the last three readings</w:t>
+            </w:r>
+          </w:p>
+        </w:tc>
+      </w:tr>
+    </w:tbl>
+    <w:p/>
+    <w:p/>
+    <w:p/>
+    <w:p/>
+    <w:p/>
+    <w:p>
+      <w:pPr>
+        <w:rPr>
+          <w:rFonts w:ascii="Helvetica Light" w:hAnsi="Helvetica Light"/>
+          <w:sz w:val="32"/>
+        </w:rPr>
+      </w:pPr>
+    </w:p>
+    <w:p>
+      <w:pPr>
+        <w:rPr>
+          <w:rFonts w:ascii="Helvetica Light" w:hAnsi="Helvetica Light"/>
+          <w:sz w:val="32"/>
+        </w:rPr>
+      </w:pPr>
+    </w:p>
+    <w:p>
+      <w:pPr>
+        <w:rPr>
+          <w:rFonts w:ascii="Helvetica Light" w:hAnsi="Helvetica Light"/>
+          <w:sz w:val="32"/>
+        </w:rPr>
+      </w:pPr>
+    </w:p>
+    <w:p>
+      <w:pPr>
+        <w:rPr>
+          <w:rFonts w:ascii="Helvetica Light" w:hAnsi="Helvetica Light"/>
+          <w:sz w:val="32"/>
+        </w:rPr>
+      </w:pPr>
+    </w:p>
+    <w:p>
+      <w:pPr>
+        <w:rPr>
+          <w:rFonts w:ascii="Helvetica Light" w:hAnsi="Helvetica Light"/>
+          <w:sz w:val="32"/>
+        </w:rPr>
+      </w:pPr>
+    </w:p>
+    <w:p>
+      <w:pPr>
+        <w:rPr>
+          <w:rFonts w:ascii="Helvetica Light" w:hAnsi="Helvetica Light"/>
+          <w:sz w:val="32"/>
+        </w:rPr>
+      </w:pPr>
+    </w:p>
+    <w:p>
+      <w:pPr>
+        <w:rPr>
+          <w:rFonts w:ascii="Helvetica Light" w:hAnsi="Helvetica Light"/>
+          <w:sz w:val="32"/>
+        </w:rPr>
+      </w:pPr>
+    </w:p>
+    <w:p>
+      <w:pPr>
+        <w:rPr>
+          <w:rFonts w:ascii="Helvetica Light" w:hAnsi="Helvetica Light"/>
+          <w:sz w:val="32"/>
+        </w:rPr>
+      </w:pPr>
+    </w:p>
+    <w:p>
+      <w:pPr>
+        <w:rPr>
+          <w:rFonts w:ascii="Helvetica Light" w:hAnsi="Helvetica Light"/>
+          <w:sz w:val="32"/>
+        </w:rPr>
+      </w:pPr>
+    </w:p>
+    <w:p>
+      <w:pPr>
+        <w:rPr>
+          <w:rFonts w:ascii="Helvetica Light" w:hAnsi="Helvetica Light"/>
+          <w:sz w:val="32"/>
+        </w:rPr>
+      </w:pPr>
+    </w:p>
+    <w:p>
+      <w:pPr>
+        <w:rPr>
+          <w:rFonts w:ascii="Helvetica Light" w:hAnsi="Helvetica Light"/>
+          <w:sz w:val="32"/>
+        </w:rPr>
+      </w:pPr>
+    </w:p>
+    <w:p>
+      <w:pPr>
+        <w:rPr>
+          <w:rFonts w:ascii="Helvetica Light" w:hAnsi="Helvetica Light"/>
+          <w:sz w:val="32"/>
+        </w:rPr>
+      </w:pPr>
+    </w:p>
+    <w:p>
+      <w:pPr>
+        <w:rPr>
+          <w:rFonts w:ascii="Helvetica Light" w:hAnsi="Helvetica Light"/>
+          <w:sz w:val="32"/>
+        </w:rPr>
+      </w:pPr>
+    </w:p>
+    <w:p>
+      <w:pPr>
+        <w:rPr>
+          <w:rFonts w:ascii="Helvetica Light" w:hAnsi="Helvetica Light"/>
+          <w:sz w:val="32"/>
+        </w:rPr>
+      </w:pPr>
+    </w:p>
+    <w:p>
+      <w:pPr>
+        <w:rPr>
+          <w:rFonts w:ascii="Helvetica Light" w:hAnsi="Helvetica Light"/>
+          <w:sz w:val="32"/>
+        </w:rPr>
+      </w:pPr>
+    </w:p>
+    <w:p>
+      <w:pPr>
+        <w:rPr>
+          <w:rFonts w:ascii="Helvetica Light" w:hAnsi="Helvetica Light"/>
+          <w:sz w:val="32"/>
+        </w:rPr>
+      </w:pPr>
+    </w:p>
+    <w:p>
+      <w:pPr>
+        <w:rPr>
+          <w:rFonts w:ascii="Helvetica Light" w:hAnsi="Helvetica Light"/>
+          <w:sz w:val="32"/>
+        </w:rPr>
+      </w:pPr>
+    </w:p>
+    <w:p>
+      <w:pPr>
+        <w:rPr>
+          <w:rFonts w:ascii="Helvetica Light" w:hAnsi="Helvetica Light"/>
+          <w:sz w:val="32"/>
+        </w:rPr>
+      </w:pPr>
+    </w:p>
+    <w:p>
+      <w:pPr>
+        <w:rPr>
+          <w:rFonts w:ascii="Helvetica Light" w:hAnsi="Helvetica Light"/>
+          <w:sz w:val="32"/>
+        </w:rPr>
+      </w:pPr>
+      <w:bookmarkStart w:id="0" w:name="_GoBack"/>
+      <w:bookmarkEnd w:id="0"/>
+      <w:r>
+        <w:rPr>
+          <w:rFonts w:ascii="Helvetica Light" w:hAnsi="Helvetica Light"/>
+          <w:sz w:val="32"/>
+        </w:rPr>
+        <w:t xml:space="preserve">Test Name: </w:t>
+      </w:r>
+      <w:r>
+        <w:rPr>
+          <w:rFonts w:ascii="Helvetica" w:hAnsi="Helvetica"/>
+          <w:sz w:val="32"/>
+        </w:rPr>
+        <w:t>B_AT</w:t>
+      </w:r>
+      <w:r>
+        <w:rPr>
+          <w:rFonts w:ascii="Helvetica" w:hAnsi="Helvetica"/>
+          <w:sz w:val="32"/>
+        </w:rPr>
+        <w:t>3</w:t>
+      </w:r>
+    </w:p>
+    <w:p>
+      <w:pPr>
+        <w:rPr>
+          <w:rFonts w:ascii="Helvetica" w:hAnsi="Helvetica"/>
+          <w:sz w:val="32"/>
+        </w:rPr>
+      </w:pPr>
+      <w:r>
+        <w:rPr>
+          <w:rFonts w:ascii="Helvetica Light" w:hAnsi="Helvetica Light"/>
+          <w:sz w:val="32"/>
+        </w:rPr>
+        <w:t xml:space="preserve">Requirements Tested: </w:t>
+      </w:r>
+      <w:r>
+        <w:rPr>
+          <w:rFonts w:ascii="Helvetica" w:hAnsi="Helvetica"/>
+          <w:sz w:val="32"/>
+        </w:rPr>
+        <w:t>B1, B2, B3, B4,</w:t>
+      </w:r>
+      <w:r>
+        <w:rPr>
+          <w:rFonts w:ascii="Helvetica" w:hAnsi="Helvetica"/>
+          <w:sz w:val="32"/>
+        </w:rPr>
+        <w:t xml:space="preserve"> B5,</w:t>
+      </w:r>
+      <w:r>
+        <w:rPr>
+          <w:rFonts w:ascii="Helvetica" w:hAnsi="Helvetica"/>
+          <w:sz w:val="32"/>
+        </w:rPr>
+        <w:t xml:space="preserve"> B6</w:t>
+      </w:r>
+    </w:p>
+    <w:p>
+      <w:pPr>
+        <w:rPr>
+          <w:rFonts w:ascii="Helvetica Light" w:hAnsi="Helvetica Light"/>
+          <w:sz w:val="32"/>
+        </w:rPr>
+      </w:pPr>
+      <w:r>
+        <w:rPr>
+          <w:rFonts w:ascii="Helvetica Light" w:hAnsi="Helvetica Light"/>
+          <w:sz w:val="32"/>
+        </w:rPr>
+        <w:t xml:space="preserve">Outline: </w:t>
+      </w:r>
+      <w:r>
+        <w:rPr>
+          <w:rFonts w:ascii="Helvetica" w:hAnsi="Helvetica"/>
+          <w:sz w:val="32"/>
+        </w:rPr>
+        <w:t xml:space="preserve">Ensure that the device is able to </w:t>
+      </w:r>
+      <w:r>
+        <w:rPr>
+          <w:rFonts w:ascii="Helvetica" w:hAnsi="Helvetica"/>
+          <w:sz w:val="32"/>
+        </w:rPr>
+        <w:t>filter out erroneous readings and data</w:t>
+      </w:r>
+    </w:p>
+    <w:p>
+      <w:pPr>
+        <w:rPr>
+          <w:sz w:val="32"/>
+        </w:rPr>
+      </w:pPr>
+      <w:r>
+        <w:rPr>
+          <w:rFonts w:ascii="Helvetica Light" w:hAnsi="Helvetica Light"/>
+          <w:sz w:val="32"/>
+        </w:rPr>
+        <w:t xml:space="preserve">Pre-requisites: </w:t>
+      </w:r>
+      <w:r>
+        <w:rPr>
+          <w:rFonts w:ascii="Helvetica" w:hAnsi="Helvetica"/>
+          <w:sz w:val="32"/>
+        </w:rPr>
+        <w:t xml:space="preserve">Make sure the device is turned </w:t>
+      </w:r>
+      <w:r>
+        <w:rPr>
+          <w:rFonts w:ascii="Helvetica" w:hAnsi="Helvetica"/>
+          <w:sz w:val="32"/>
+        </w:rPr>
+        <w:t xml:space="preserve">on, </w:t>
+      </w:r>
+      <w:r>
+        <w:rPr>
+          <w:rFonts w:ascii="Helvetica" w:hAnsi="Helvetica"/>
+          <w:sz w:val="32"/>
+        </w:rPr>
+        <w:t>healthy</w:t>
+      </w:r>
+      <w:r>
+        <w:rPr>
+          <w:rFonts w:ascii="Helvetica" w:hAnsi="Helvetica"/>
+          <w:sz w:val="32"/>
+        </w:rPr>
+        <w:t xml:space="preserve"> and sensors connected</w:t>
+      </w:r>
+    </w:p>
+    <w:p>
+      <w:pPr>
+        <w:rPr>
+          <w:sz w:val="32"/>
+        </w:rPr>
+      </w:pPr>
+    </w:p>
+    <w:p>
+      <w:pPr>
+        <w:rPr>
+          <w:sz w:val="32"/>
+        </w:rPr>
+      </w:pPr>
+      <w:r>
+        <w:rPr>
+          <w:sz w:val="32"/>
+        </w:rPr>
+        <w:t>Method:</w:t>
+      </w:r>
+    </w:p>
+    <w:tbl>
+      <w:tblPr>
+        <w:tblStyle w:val="GridTable1Light"/>
+        <w:tblW w:w="0" w:type="auto"/>
+        <w:tblLook w:val="04A0" w:firstRow="1" w:lastRow="0" w:firstColumn="1" w:lastColumn="0" w:noHBand="0" w:noVBand="1"/>
+      </w:tblPr>
+      <w:tblGrid>
+        <w:gridCol w:w="895"/>
+        <w:gridCol w:w="3600"/>
+        <w:gridCol w:w="4515"/>
+      </w:tblGrid>
+      <w:tr>
+        <w:trPr>
+          <w:cnfStyle w:val="100000000000" w:firstRow="1" w:lastRow="0" w:firstColumn="0" w:lastColumn="0" w:oddVBand="0" w:evenVBand="0" w:oddHBand="0" w:evenHBand="0" w:firstRowFirstColumn="0" w:firstRowLastColumn="0" w:lastRowFirstColumn="0" w:lastRowLastColumn="0"/>
+        </w:trPr>
+        <w:tc>
+          <w:tcPr>
+            <w:cnfStyle w:val="001000000000" w:firstRow="0" w:lastRow="0" w:firstColumn="1" w:lastColumn="0" w:oddVBand="0" w:evenVBand="0" w:oddHBand="0" w:evenHBand="0" w:firstRowFirstColumn="0" w:firstRowLastColumn="0" w:lastRowFirstColumn="0" w:lastRowLastColumn="0"/>
+            <w:tcW w:w="895" w:type="dxa"/>
+          </w:tcPr>
+          <w:p>
+            <w:pPr>
+              <w:rPr>
+                <w:sz w:val="32"/>
+              </w:rPr>
+            </w:pPr>
+            <w:r>
+              <w:rPr>
+                <w:sz w:val="32"/>
+              </w:rPr>
+              <w:t>Step</w:t>
+            </w:r>
+          </w:p>
+        </w:tc>
+        <w:tc>
+          <w:tcPr>
+            <w:tcW w:w="3600" w:type="dxa"/>
+          </w:tcPr>
+          <w:p>
+            <w:pPr>
+              <w:cnfStyle w:val="100000000000" w:firstRow="1" w:lastRow="0" w:firstColumn="0" w:lastColumn="0" w:oddVBand="0" w:evenVBand="0" w:oddHBand="0" w:evenHBand="0" w:firstRowFirstColumn="0" w:firstRowLastColumn="0" w:lastRowFirstColumn="0" w:lastRowLastColumn="0"/>
+              <w:rPr>
+                <w:sz w:val="32"/>
+              </w:rPr>
+            </w:pPr>
+            <w:r>
+              <w:rPr>
+                <w:sz w:val="32"/>
+              </w:rPr>
+              <w:t>Action</w:t>
+            </w:r>
+          </w:p>
+        </w:tc>
+        <w:tc>
+          <w:tcPr>
+            <w:tcW w:w="4515" w:type="dxa"/>
+          </w:tcPr>
+          <w:p>
+            <w:pPr>
+              <w:cnfStyle w:val="100000000000" w:firstRow="1" w:lastRow="0" w:firstColumn="0" w:lastColumn="0" w:oddVBand="0" w:evenVBand="0" w:oddHBand="0" w:evenHBand="0" w:firstRowFirstColumn="0" w:firstRowLastColumn="0" w:lastRowFirstColumn="0" w:lastRowLastColumn="0"/>
+              <w:rPr>
+                <w:sz w:val="32"/>
+              </w:rPr>
+            </w:pPr>
+            <w:r>
+              <w:rPr>
+                <w:sz w:val="32"/>
+              </w:rPr>
+              <w:t>Expected Observation</w:t>
+            </w:r>
+          </w:p>
+        </w:tc>
+      </w:tr>
+      <w:tr>
+        <w:trPr>
+          <w:trHeight w:val="357"/>
+        </w:trPr>
+        <w:tc>
+          <w:tcPr>
+            <w:cnfStyle w:val="001000000000" w:firstRow="0" w:lastRow="0" w:firstColumn="1" w:lastColumn="0" w:oddVBand="0" w:evenVBand="0" w:oddHBand="0" w:evenHBand="0" w:firstRowFirstColumn="0" w:firstRowLastColumn="0" w:lastRowFirstColumn="0" w:lastRowLastColumn="0"/>
+            <w:tcW w:w="895" w:type="dxa"/>
+          </w:tcPr>
+          <w:p>
+            <w:pPr>
+              <w:rPr>
+                <w:sz w:val="28"/>
+              </w:rPr>
+            </w:pPr>
+            <w:r>
+              <w:rPr>
+                <w:sz w:val="28"/>
+              </w:rPr>
+              <w:t>1</w:t>
+            </w:r>
+            <w:r>
+              <w:rPr>
+                <w:sz w:val="28"/>
+              </w:rPr>
+              <w:t>.</w:t>
+            </w:r>
+          </w:p>
+        </w:tc>
+        <w:tc>
+          <w:tcPr>
+            <w:tcW w:w="3600" w:type="dxa"/>
+          </w:tcPr>
+          <w:p>
+            <w:pPr>
+              <w:cnfStyle w:val="000000000000" w:firstRow="0" w:lastRow="0" w:firstColumn="0" w:lastColumn="0" w:oddVBand="0" w:evenVBand="0" w:oddHBand="0" w:evenHBand="0" w:firstRowFirstColumn="0" w:firstRowLastColumn="0" w:lastRowFirstColumn="0" w:lastRowLastColumn="0"/>
+              <w:rPr>
+                <w:sz w:val="28"/>
+              </w:rPr>
+            </w:pPr>
+            <w:r>
+              <w:rPr>
+                <w:sz w:val="28"/>
+              </w:rPr>
+              <w:t>Attach the sensors to a person</w:t>
+            </w:r>
+          </w:p>
+        </w:tc>
+        <w:tc>
+          <w:tcPr>
+            <w:tcW w:w="4515" w:type="dxa"/>
+          </w:tcPr>
+          <w:p>
+            <w:pPr>
+              <w:cnfStyle w:val="000000000000" w:firstRow="0" w:lastRow="0" w:firstColumn="0" w:lastColumn="0" w:oddVBand="0" w:evenVBand="0" w:oddHBand="0" w:evenHBand="0" w:firstRowFirstColumn="0" w:firstRowLastColumn="0" w:lastRowFirstColumn="0" w:lastRowLastColumn="0"/>
+              <w:rPr>
+                <w:sz w:val="28"/>
+              </w:rPr>
+            </w:pPr>
+            <w:r>
+              <w:rPr>
+                <w:sz w:val="28"/>
+              </w:rPr>
+              <w:t>Sensors are properly attached to a person</w:t>
+            </w:r>
+          </w:p>
+        </w:tc>
+      </w:tr>
+      <w:tr>
+        <w:trPr>
+          <w:trHeight w:val="357"/>
+        </w:trPr>
+        <w:tc>
+          <w:tcPr>
+            <w:cnfStyle w:val="001000000000" w:firstRow="0" w:lastRow="0" w:firstColumn="1" w:lastColumn="0" w:oddVBand="0" w:evenVBand="0" w:oddHBand="0" w:evenHBand="0" w:firstRowFirstColumn="0" w:firstRowLastColumn="0" w:lastRowFirstColumn="0" w:lastRowLastColumn="0"/>
+            <w:tcW w:w="895" w:type="dxa"/>
+          </w:tcPr>
+          <w:p>
+            <w:pPr>
+              <w:rPr>
+                <w:sz w:val="28"/>
+              </w:rPr>
+            </w:pPr>
+            <w:r>
+              <w:rPr>
+                <w:sz w:val="28"/>
+              </w:rPr>
+              <w:t>2</w:t>
+            </w:r>
+            <w:r>
+              <w:rPr>
+                <w:sz w:val="28"/>
+              </w:rPr>
+              <w:t>.</w:t>
+            </w:r>
+          </w:p>
+        </w:tc>
+        <w:tc>
+          <w:tcPr>
+            <w:tcW w:w="3600" w:type="dxa"/>
+          </w:tcPr>
+          <w:p>
+            <w:pPr>
+              <w:cnfStyle w:val="000000000000" w:firstRow="0" w:lastRow="0" w:firstColumn="0" w:lastColumn="0" w:oddVBand="0" w:evenVBand="0" w:oddHBand="0" w:evenHBand="0" w:firstRowFirstColumn="0" w:firstRowLastColumn="0" w:lastRowFirstColumn="0" w:lastRowLastColumn="0"/>
+              <w:rPr>
+                <w:sz w:val="28"/>
+              </w:rPr>
+            </w:pPr>
+            <w:r>
+              <w:rPr>
+                <w:sz w:val="28"/>
+              </w:rPr>
+              <w:t>Get different readings from the machine</w:t>
+            </w:r>
+          </w:p>
+        </w:tc>
+        <w:tc>
+          <w:tcPr>
+            <w:tcW w:w="4515" w:type="dxa"/>
+          </w:tcPr>
+          <w:p>
+            <w:pPr>
+              <w:cnfStyle w:val="000000000000" w:firstRow="0" w:lastRow="0" w:firstColumn="0" w:lastColumn="0" w:oddVBand="0" w:evenVBand="0" w:oddHBand="0" w:evenHBand="0" w:firstRowFirstColumn="0" w:firstRowLastColumn="0" w:lastRowFirstColumn="0" w:lastRowLastColumn="0"/>
+              <w:rPr>
+                <w:sz w:val="28"/>
+              </w:rPr>
+            </w:pPr>
+            <w:r>
+              <w:rPr>
+                <w:sz w:val="28"/>
+              </w:rPr>
+              <w:t>See the readings on the screen</w:t>
+            </w:r>
+          </w:p>
+        </w:tc>
+      </w:tr>
+      <w:tr>
+        <w:trPr>
+          <w:trHeight w:val="1322"/>
+        </w:trPr>
+        <w:tc>
+          <w:tcPr>
+            <w:cnfStyle w:val="001000000000" w:firstRow="0" w:lastRow="0" w:firstColumn="1" w:lastColumn="0" w:oddVBand="0" w:evenVBand="0" w:oddHBand="0" w:evenHBand="0" w:firstRowFirstColumn="0" w:firstRowLastColumn="0" w:lastRowFirstColumn="0" w:lastRowLastColumn="0"/>
+            <w:tcW w:w="895" w:type="dxa"/>
+          </w:tcPr>
+          <w:p>
+            <w:pPr>
+              <w:rPr>
+                <w:sz w:val="28"/>
+              </w:rPr>
+            </w:pPr>
+            <w:r>
+              <w:rPr>
+                <w:sz w:val="28"/>
+              </w:rPr>
+              <w:t>3.</w:t>
+            </w:r>
+          </w:p>
+        </w:tc>
+        <w:tc>
+          <w:tcPr>
+            <w:tcW w:w="3600" w:type="dxa"/>
+          </w:tcPr>
+          <w:p>
+            <w:pPr>
+              <w:cnfStyle w:val="000000000000" w:firstRow="0" w:lastRow="0" w:firstColumn="0" w:lastColumn="0" w:oddVBand="0" w:evenVBand="0" w:oddHBand="0" w:evenHBand="0" w:firstRowFirstColumn="0" w:firstRowLastColumn="0" w:lastRowFirstColumn="0" w:lastRowLastColumn="0"/>
+              <w:rPr>
+                <w:sz w:val="28"/>
+              </w:rPr>
+            </w:pPr>
+            <w:r>
+              <w:rPr>
+                <w:sz w:val="28"/>
+              </w:rPr>
+              <w:t>If some readings are unusually high or low due to – person: not resting 3-5 minutes, talking, has fluctuating body temperature, smoking cigarette less than 30 mins prior to reading or other reasons, identify these readings and delete them.</w:t>
+            </w:r>
+          </w:p>
+        </w:tc>
+        <w:tc>
+          <w:tcPr>
+            <w:tcW w:w="4515" w:type="dxa"/>
+          </w:tcPr>
+          <w:p>
+            <w:pPr>
+              <w:cnfStyle w:val="000000000000" w:firstRow="0" w:lastRow="0" w:firstColumn="0" w:lastColumn="0" w:oddVBand="0" w:evenVBand="0" w:oddHBand="0" w:evenHBand="0" w:firstRowFirstColumn="0" w:firstRowLastColumn="0" w:lastRowFirstColumn="0" w:lastRowLastColumn="0"/>
+              <w:rPr>
+                <w:sz w:val="28"/>
+              </w:rPr>
+            </w:pPr>
+            <w:r>
+              <w:rPr>
+                <w:sz w:val="28"/>
+              </w:rPr>
+              <w:t>See a realistic and accurate readings</w:t>
+            </w:r>
           </w:p>
         </w:tc>
       </w:tr>

</xml_diff>